<commit_message>
Export RC1 current files to Word and PDF
</commit_message>
<xml_diff>
--- a/documents/images/report_cover.docx
+++ b/documents/images/report_cover.docx
@@ -14,6 +14,271 @@
           <w:noProof/>
         </w:rPr>
         <w:lastRenderedPageBreak/>
+        <mc:AlternateContent>
+          <mc:Choice Requires="wps">
+            <w:drawing>
+              <wp:anchor distT="45720" distB="45720" distL="114300" distR="114300" simplePos="0" relativeHeight="251663360" behindDoc="0" locked="0" layoutInCell="1" allowOverlap="1" wp14:anchorId="0F7222D5" wp14:editId="3B926AE8">
+                <wp:simplePos x="0" y="0"/>
+                <wp:positionH relativeFrom="column">
+                  <wp:posOffset>2261870</wp:posOffset>
+                </wp:positionH>
+                <wp:positionV relativeFrom="page">
+                  <wp:posOffset>10163810</wp:posOffset>
+                </wp:positionV>
+                <wp:extent cx="3994785" cy="273050"/>
+                <wp:effectExtent l="0" t="0" r="0" b="0"/>
+                <wp:wrapSquare wrapText="bothSides"/>
+                <wp:docPr id="735004904" name="Text Box 5"/>
+                <wp:cNvGraphicFramePr>
+                  <a:graphicFrameLocks xmlns:a="http://schemas.openxmlformats.org/drawingml/2006/main"/>
+                </wp:cNvGraphicFramePr>
+                <a:graphic xmlns:a="http://schemas.openxmlformats.org/drawingml/2006/main">
+                  <a:graphicData uri="http://schemas.microsoft.com/office/word/2010/wordprocessingShape">
+                    <wps:wsp>
+                      <wps:cNvSpPr txBox="1">
+                        <a:spLocks noChangeArrowheads="1"/>
+                      </wps:cNvSpPr>
+                      <wps:spPr bwMode="auto">
+                        <a:xfrm>
+                          <a:off x="0" y="0"/>
+                          <a:ext cx="3994785" cy="273050"/>
+                        </a:xfrm>
+                        <a:prstGeom prst="rect">
+                          <a:avLst/>
+                        </a:prstGeom>
+                        <a:noFill/>
+                        <a:ln w="9525">
+                          <a:noFill/>
+                          <a:miter lim="800000"/>
+                          <a:headEnd/>
+                          <a:tailEnd/>
+                        </a:ln>
+                      </wps:spPr>
+                      <wps:txbx>
+                        <w:txbxContent>
+                          <w:p>
+                            <w:pPr>
+                              <w:jc w:val="right"/>
+                              <w:rPr>
+                                <w:rFonts w:ascii="Aptos" w:eastAsiaTheme="minorEastAsia" w:hAnsi="Aptos"/>
+                                <w:b/>
+                                <w:bCs/>
+                                <w:color w:val="D9D9D9" w:themeColor="background1" w:themeShade="D9"/>
+                                <w:sz w:val="18"/>
+                                <w:szCs w:val="18"/>
+                                <w:lang w:val="pt-PT"/>
+                              </w:rPr>
+                            </w:pPr>
+                            <w:r>
+                              <w:rPr>
+                                <w:rFonts w:ascii="Aptos" w:eastAsiaTheme="minorEastAsia" w:hAnsi="Aptos"/>
+                                <w:b/>
+                                <w:bCs/>
+                                <w:color w:val="D9D9D9" w:themeColor="background1" w:themeShade="D9"/>
+                                <w:sz w:val="18"/>
+                                <w:szCs w:val="18"/>
+                                <w:lang w:val="pt-PT"/>
+                              </w:rPr>
+                              <w:t xml:space="preserve">António Cruz </w:t>
+                            </w:r>
+                            <w:r>
+                              <w:rPr>
+                                <w:rFonts w:ascii="Aptos" w:eastAsiaTheme="minorEastAsia" w:hAnsi="Aptos"/>
+                                <w:color w:val="D9D9D9" w:themeColor="background1" w:themeShade="D9"/>
+                                <w:sz w:val="18"/>
+                                <w:szCs w:val="18"/>
+                                <w:lang w:val="pt-PT"/>
+                              </w:rPr>
+                              <w:t>(140129)</w:t>
+                            </w:r>
+                            <w:r>
+                              <w:rPr>
+                                <w:rFonts w:ascii="Aptos" w:eastAsiaTheme="minorEastAsia" w:hAnsi="Aptos"/>
+                                <w:b/>
+                                <w:bCs/>
+                                <w:color w:val="D9D9D9" w:themeColor="background1" w:themeShade="D9"/>
+                                <w:sz w:val="18"/>
+                                <w:szCs w:val="18"/>
+                                <w:lang w:val="pt-PT"/>
+                              </w:rPr>
+                              <w:t xml:space="preserve">, Cátia Brás </w:t>
+                            </w:r>
+                            <w:r>
+                              <w:rPr>
+                                <w:rFonts w:ascii="Aptos" w:eastAsiaTheme="minorEastAsia" w:hAnsi="Aptos"/>
+                                <w:color w:val="D9D9D9" w:themeColor="background1" w:themeShade="D9"/>
+                                <w:sz w:val="18"/>
+                                <w:szCs w:val="18"/>
+                                <w:lang w:val="pt-PT"/>
+                              </w:rPr>
+                              <w:t>(120093)</w:t>
+                            </w:r>
+                            <w:r>
+                              <w:rPr>
+                                <w:rFonts w:ascii="Aptos" w:eastAsiaTheme="minorEastAsia" w:hAnsi="Aptos"/>
+                                <w:b/>
+                                <w:bCs/>
+                                <w:color w:val="D9D9D9" w:themeColor="background1" w:themeShade="D9"/>
+                                <w:sz w:val="18"/>
+                                <w:szCs w:val="18"/>
+                                <w:lang w:val="pt-PT"/>
+                              </w:rPr>
+                              <w:t xml:space="preserve">, Ricardo Kayseller </w:t>
+                            </w:r>
+                            <w:r>
+                              <w:rPr>
+                                <w:rFonts w:ascii="Aptos" w:eastAsiaTheme="minorEastAsia" w:hAnsi="Aptos"/>
+                                <w:color w:val="D9D9D9" w:themeColor="background1" w:themeShade="D9"/>
+                                <w:sz w:val="18"/>
+                                <w:szCs w:val="18"/>
+                                <w:lang w:val="pt-PT"/>
+                              </w:rPr>
+                              <w:t>(95813)</w:t>
+                            </w:r>
+                          </w:p>
+                          <w:p>
+                            <w:pPr>
+                              <w:jc w:val="right"/>
+                              <w:rPr>
+                                <w:rFonts w:ascii="Aptos" w:hAnsi="Aptos"/>
+                                <w:color w:val="D9D9D9" w:themeColor="background1" w:themeShade="D9"/>
+                                <w:sz w:val="28"/>
+                                <w:szCs w:val="28"/>
+                                <w:lang w:val="pt-PT"/>
+                              </w:rPr>
+                            </w:pPr>
+                          </w:p>
+                        </w:txbxContent>
+                      </wps:txbx>
+                      <wps:bodyPr rot="0" vert="horz" wrap="square" lIns="91440" tIns="45720" rIns="91440" bIns="45720" anchor="t" anchorCtr="0">
+                        <a:noAutofit/>
+                      </wps:bodyPr>
+                    </wps:wsp>
+                  </a:graphicData>
+                </a:graphic>
+                <wp14:sizeRelH relativeFrom="margin">
+                  <wp14:pctWidth>0</wp14:pctWidth>
+                </wp14:sizeRelH>
+                <wp14:sizeRelV relativeFrom="margin">
+                  <wp14:pctHeight>0</wp14:pctHeight>
+                </wp14:sizeRelV>
+              </wp:anchor>
+            </w:drawing>
+          </mc:Choice>
+          <mc:Fallback>
+            <w:pict>
+              <v:shapetype w14:anchorId="0F7222D5" id="_x0000_t202" coordsize="21600,21600" o:spt="202" path="m,l,21600r21600,l21600,xe">
+                <v:stroke joinstyle="miter"/>
+                <v:path gradientshapeok="t" o:connecttype="rect"/>
+              </v:shapetype>
+              <v:shape id="Text Box 5" o:spid="_x0000_s1026" type="#_x0000_t202" style="position:absolute;margin-left:178.1pt;margin-top:800.3pt;width:314.55pt;height:21.5pt;z-index:251663360;visibility:visible;mso-wrap-style:square;mso-width-percent:0;mso-height-percent:0;mso-wrap-distance-left:9pt;mso-wrap-distance-top:3.6pt;mso-wrap-distance-right:9pt;mso-wrap-distance-bottom:3.6pt;mso-position-horizontal:absolute;mso-position-horizontal-relative:text;mso-position-vertical:absolute;mso-position-vertical-relative:page;mso-width-percent:0;mso-height-percent:0;mso-width-relative:margin;mso-height-relative:margin;v-text-anchor:top" o:gfxdata="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" filled="f" stroked="f">
+                <v:textbox>
+                  <w:txbxContent>
+                    <w:p>
+                      <w:pPr>
+                        <w:jc w:val="right"/>
+                        <w:rPr>
+                          <w:rFonts w:ascii="Aptos" w:eastAsiaTheme="minorEastAsia" w:hAnsi="Aptos"/>
+                          <w:b/>
+                          <w:bCs/>
+                          <w:color w:val="D9D9D9" w:themeColor="background1" w:themeShade="D9"/>
+                          <w:sz w:val="18"/>
+                          <w:szCs w:val="18"/>
+                          <w:lang w:val="pt-PT"/>
+                        </w:rPr>
+                      </w:pPr>
+                      <w:r>
+                        <w:rPr>
+                          <w:rFonts w:ascii="Aptos" w:eastAsiaTheme="minorEastAsia" w:hAnsi="Aptos"/>
+                          <w:b/>
+                          <w:bCs/>
+                          <w:color w:val="D9D9D9" w:themeColor="background1" w:themeShade="D9"/>
+                          <w:sz w:val="18"/>
+                          <w:szCs w:val="18"/>
+                          <w:lang w:val="pt-PT"/>
+                        </w:rPr>
+                        <w:t xml:space="preserve">António Cruz </w:t>
+                      </w:r>
+                      <w:r>
+                        <w:rPr>
+                          <w:rFonts w:ascii="Aptos" w:eastAsiaTheme="minorEastAsia" w:hAnsi="Aptos"/>
+                          <w:color w:val="D9D9D9" w:themeColor="background1" w:themeShade="D9"/>
+                          <w:sz w:val="18"/>
+                          <w:szCs w:val="18"/>
+                          <w:lang w:val="pt-PT"/>
+                        </w:rPr>
+                        <w:t>(140129)</w:t>
+                      </w:r>
+                      <w:r>
+                        <w:rPr>
+                          <w:rFonts w:ascii="Aptos" w:eastAsiaTheme="minorEastAsia" w:hAnsi="Aptos"/>
+                          <w:b/>
+                          <w:bCs/>
+                          <w:color w:val="D9D9D9" w:themeColor="background1" w:themeShade="D9"/>
+                          <w:sz w:val="18"/>
+                          <w:szCs w:val="18"/>
+                          <w:lang w:val="pt-PT"/>
+                        </w:rPr>
+                        <w:t xml:space="preserve">, Cátia Brás </w:t>
+                      </w:r>
+                      <w:r>
+                        <w:rPr>
+                          <w:rFonts w:ascii="Aptos" w:eastAsiaTheme="minorEastAsia" w:hAnsi="Aptos"/>
+                          <w:color w:val="D9D9D9" w:themeColor="background1" w:themeShade="D9"/>
+                          <w:sz w:val="18"/>
+                          <w:szCs w:val="18"/>
+                          <w:lang w:val="pt-PT"/>
+                        </w:rPr>
+                        <w:t>(120093)</w:t>
+                      </w:r>
+                      <w:r>
+                        <w:rPr>
+                          <w:rFonts w:ascii="Aptos" w:eastAsiaTheme="minorEastAsia" w:hAnsi="Aptos"/>
+                          <w:b/>
+                          <w:bCs/>
+                          <w:color w:val="D9D9D9" w:themeColor="background1" w:themeShade="D9"/>
+                          <w:sz w:val="18"/>
+                          <w:szCs w:val="18"/>
+                          <w:lang w:val="pt-PT"/>
+                        </w:rPr>
+                        <w:t xml:space="preserve">, Ricardo Kayseller </w:t>
+                      </w:r>
+                      <w:r>
+                        <w:rPr>
+                          <w:rFonts w:ascii="Aptos" w:eastAsiaTheme="minorEastAsia" w:hAnsi="Aptos"/>
+                          <w:color w:val="D9D9D9" w:themeColor="background1" w:themeShade="D9"/>
+                          <w:sz w:val="18"/>
+                          <w:szCs w:val="18"/>
+                          <w:lang w:val="pt-PT"/>
+                        </w:rPr>
+                        <w:t>(95813)</w:t>
+                      </w:r>
+                    </w:p>
+                    <w:p>
+                      <w:pPr>
+                        <w:jc w:val="right"/>
+                        <w:rPr>
+                          <w:rFonts w:ascii="Aptos" w:hAnsi="Aptos"/>
+                          <w:color w:val="D9D9D9" w:themeColor="background1" w:themeShade="D9"/>
+                          <w:sz w:val="28"/>
+                          <w:szCs w:val="28"/>
+                          <w:lang w:val="pt-PT"/>
+                        </w:rPr>
+                      </w:pPr>
+                    </w:p>
+                  </w:txbxContent>
+                </v:textbox>
+                <w10:wrap type="square" anchory="page"/>
+              </v:shape>
+            </w:pict>
+          </mc:Fallback>
+        </mc:AlternateContent>
+      </w:r>
+      <w:r>
+        <w:rPr>
+          <w:rFonts w:ascii="Aptos" w:hAnsi="Aptos" w:cstheme="majorHAnsi"/>
+          <w:noProof/>
+        </w:rPr>
         <mc:AlternateContent>
           <mc:Choice Requires="wps">
             <w:drawing>
@@ -189,11 +454,7 @@
           </mc:Choice>
           <mc:Fallback>
             <w:pict>
-              <v:shapetype w14:anchorId="52E60E8D" id="_x0000_t202" coordsize="21600,21600" o:spt="202" path="m,l,21600r21600,l21600,xe">
-                <v:stroke joinstyle="miter"/>
-                <v:path gradientshapeok="t" o:connecttype="rect"/>
-              </v:shapetype>
-              <v:shape id="Text Box 3" o:spid="_x0000_s1026" type="#_x0000_t202" style="position:absolute;margin-left:-5pt;margin-top:683.5pt;width:498.05pt;height:116.5pt;z-index:-251654144;visibility:visible;mso-wrap-style:square;mso-width-percent:0;mso-height-percent:0;mso-wrap-distance-left:9pt;mso-wrap-distance-top:3.6pt;mso-wrap-distance-right:9pt;mso-wrap-distance-bottom:3.6pt;mso-position-horizontal:absolute;mso-position-horizontal-relative:text;mso-position-vertical:absolute;mso-position-vertical-relative:page;mso-width-percent:0;mso-height-percent:0;mso-width-relative:margin;mso-height-relative:margin;v-text-anchor:top" o:gfxdata="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" filled="f" stroked="f">
+              <v:shape w14:anchorId="52E60E8D" id="Text Box 3" o:spid="_x0000_s1027" type="#_x0000_t202" style="position:absolute;margin-left:-5pt;margin-top:683.5pt;width:498.05pt;height:116.5pt;z-index:-251654144;visibility:visible;mso-wrap-style:square;mso-width-percent:0;mso-height-percent:0;mso-wrap-distance-left:9pt;mso-wrap-distance-top:3.6pt;mso-wrap-distance-right:9pt;mso-wrap-distance-bottom:3.6pt;mso-position-horizontal:absolute;mso-position-horizontal-relative:text;mso-position-vertical:absolute;mso-position-vertical-relative:page;mso-width-percent:0;mso-height-percent:0;mso-width-relative:margin;mso-height-relative:margin;v-text-anchor:top" o:gfxdata="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" filled="f" stroked="f">
                 <v:textbox>
                   <w:txbxContent>
                     <w:p>
@@ -314,8 +575,11 @@
         </mc:AlternateContent>
       </w:r>
       <w:r>
+        <w:rPr>
+          <w:noProof/>
+        </w:rPr>
         <w:drawing>
-          <wp:anchor distT="0" distB="0" distL="114300" distR="114300" simplePos="0" relativeHeight="251659263" behindDoc="1" locked="0" layoutInCell="1" allowOverlap="1" wp14:anchorId="782C248C" wp14:editId="398D1DC2">
+          <wp:anchor distT="0" distB="0" distL="114300" distR="114300" simplePos="0" relativeHeight="251659263" behindDoc="1" locked="0" layoutInCell="1" allowOverlap="1" wp14:anchorId="782C248C" wp14:editId="1BFA91E1">
             <wp:simplePos x="0" y="0"/>
             <wp:positionH relativeFrom="column">
               <wp:posOffset>-927100</wp:posOffset>
@@ -369,267 +633,6 @@
             </wp14:sizeRelV>
           </wp:anchor>
         </w:drawing>
-      </w:r>
-      <w:r>
-        <w:rPr>
-          <w:rFonts w:ascii="Aptos" w:hAnsi="Aptos" w:cstheme="majorHAnsi"/>
-          <w:noProof/>
-        </w:rPr>
-        <mc:AlternateContent>
-          <mc:Choice Requires="wps">
-            <w:drawing>
-              <wp:anchor distT="45720" distB="45720" distL="114300" distR="114300" simplePos="0" relativeHeight="251663360" behindDoc="0" locked="0" layoutInCell="1" allowOverlap="1" wp14:anchorId="0F7222D5" wp14:editId="4343DA5B">
-                <wp:simplePos x="0" y="0"/>
-                <wp:positionH relativeFrom="column">
-                  <wp:posOffset>415925</wp:posOffset>
-                </wp:positionH>
-                <wp:positionV relativeFrom="page">
-                  <wp:posOffset>10164445</wp:posOffset>
-                </wp:positionV>
-                <wp:extent cx="5839460" cy="273050"/>
-                <wp:effectExtent l="0" t="0" r="0" b="0"/>
-                <wp:wrapSquare wrapText="bothSides"/>
-                <wp:docPr id="735004904" name="Text Box 5"/>
-                <wp:cNvGraphicFramePr>
-                  <a:graphicFrameLocks xmlns:a="http://schemas.openxmlformats.org/drawingml/2006/main"/>
-                </wp:cNvGraphicFramePr>
-                <a:graphic xmlns:a="http://schemas.openxmlformats.org/drawingml/2006/main">
-                  <a:graphicData uri="http://schemas.microsoft.com/office/word/2010/wordprocessingShape">
-                    <wps:wsp>
-                      <wps:cNvSpPr txBox="1">
-                        <a:spLocks noChangeArrowheads="1"/>
-                      </wps:cNvSpPr>
-                      <wps:spPr bwMode="auto">
-                        <a:xfrm>
-                          <a:off x="0" y="0"/>
-                          <a:ext cx="5839460" cy="273050"/>
-                        </a:xfrm>
-                        <a:prstGeom prst="rect">
-                          <a:avLst/>
-                        </a:prstGeom>
-                        <a:noFill/>
-                        <a:ln w="9525">
-                          <a:noFill/>
-                          <a:miter lim="800000"/>
-                          <a:headEnd/>
-                          <a:tailEnd/>
-                        </a:ln>
-                      </wps:spPr>
-                      <wps:txbx>
-                        <w:txbxContent>
-                          <w:p>
-                            <w:pPr>
-                              <w:jc w:val="right"/>
-                              <w:rPr>
-                                <w:rFonts w:ascii="Aptos" w:eastAsiaTheme="minorEastAsia" w:hAnsi="Aptos"/>
-                                <w:b/>
-                                <w:bCs/>
-                                <w:color w:val="D9D9D9" w:themeColor="background1" w:themeShade="D9"/>
-                                <w:sz w:val="18"/>
-                                <w:szCs w:val="18"/>
-                                <w:lang w:val="pt-PT"/>
-                              </w:rPr>
-                            </w:pPr>
-                            <w:r>
-                              <w:rPr>
-                                <w:rFonts w:ascii="Aptos" w:eastAsiaTheme="minorEastAsia" w:hAnsi="Aptos"/>
-                                <w:b/>
-                                <w:bCs/>
-                                <w:color w:val="D9D9D9" w:themeColor="background1" w:themeShade="D9"/>
-                                <w:sz w:val="18"/>
-                                <w:szCs w:val="18"/>
-                                <w:lang w:val="pt-PT"/>
-                              </w:rPr>
-                              <w:t xml:space="preserve">António Cruz </w:t>
-                            </w:r>
-                            <w:r>
-                              <w:rPr>
-                                <w:rFonts w:ascii="Aptos" w:eastAsiaTheme="minorEastAsia" w:hAnsi="Aptos"/>
-                                <w:color w:val="D9D9D9" w:themeColor="background1" w:themeShade="D9"/>
-                                <w:sz w:val="18"/>
-                                <w:szCs w:val="18"/>
-                                <w:lang w:val="pt-PT"/>
-                              </w:rPr>
-                              <w:t>(140129)</w:t>
-                            </w:r>
-                            <w:r>
-                              <w:rPr>
-                                <w:rFonts w:ascii="Aptos" w:eastAsiaTheme="minorEastAsia" w:hAnsi="Aptos"/>
-                                <w:b/>
-                                <w:bCs/>
-                                <w:color w:val="D9D9D9" w:themeColor="background1" w:themeShade="D9"/>
-                                <w:sz w:val="18"/>
-                                <w:szCs w:val="18"/>
-                                <w:lang w:val="pt-PT"/>
-                              </w:rPr>
-                              <w:t xml:space="preserve">, Cátia Brás </w:t>
-                            </w:r>
-                            <w:r>
-                              <w:rPr>
-                                <w:rFonts w:ascii="Aptos" w:eastAsiaTheme="minorEastAsia" w:hAnsi="Aptos"/>
-                                <w:color w:val="D9D9D9" w:themeColor="background1" w:themeShade="D9"/>
-                                <w:sz w:val="18"/>
-                                <w:szCs w:val="18"/>
-                                <w:lang w:val="pt-PT"/>
-                              </w:rPr>
-                              <w:t>(120093)</w:t>
-                            </w:r>
-                            <w:r>
-                              <w:rPr>
-                                <w:rFonts w:ascii="Aptos" w:eastAsiaTheme="minorEastAsia" w:hAnsi="Aptos"/>
-                                <w:b/>
-                                <w:bCs/>
-                                <w:color w:val="D9D9D9" w:themeColor="background1" w:themeShade="D9"/>
-                                <w:sz w:val="18"/>
-                                <w:szCs w:val="18"/>
-                                <w:lang w:val="pt-PT"/>
-                              </w:rPr>
-                              <w:t xml:space="preserve">, Ricardo Kayseller </w:t>
-                            </w:r>
-                            <w:r>
-                              <w:rPr>
-                                <w:rFonts w:ascii="Aptos" w:eastAsiaTheme="minorEastAsia" w:hAnsi="Aptos"/>
-                                <w:color w:val="D9D9D9" w:themeColor="background1" w:themeShade="D9"/>
-                                <w:sz w:val="18"/>
-                                <w:szCs w:val="18"/>
-                                <w:lang w:val="pt-PT"/>
-                              </w:rPr>
-                              <w:t>(95813)</w:t>
-                            </w:r>
-                          </w:p>
-                          <w:p>
-                            <w:pPr>
-                              <w:jc w:val="right"/>
-                              <w:rPr>
-                                <w:rFonts w:ascii="Aptos" w:hAnsi="Aptos"/>
-                                <w:color w:val="D9D9D9" w:themeColor="background1" w:themeShade="D9"/>
-                                <w:sz w:val="28"/>
-                                <w:szCs w:val="28"/>
-                                <w:lang w:val="pt-PT"/>
-                              </w:rPr>
-                            </w:pPr>
-                          </w:p>
-                        </w:txbxContent>
-                      </wps:txbx>
-                      <wps:bodyPr rot="0" vert="horz" wrap="square" lIns="91440" tIns="45720" rIns="91440" bIns="45720" anchor="t" anchorCtr="0">
-                        <a:noAutofit/>
-                      </wps:bodyPr>
-                    </wps:wsp>
-                  </a:graphicData>
-                </a:graphic>
-                <wp14:sizeRelH relativeFrom="margin">
-                  <wp14:pctWidth>0</wp14:pctWidth>
-                </wp14:sizeRelH>
-                <wp14:sizeRelV relativeFrom="margin">
-                  <wp14:pctHeight>0</wp14:pctHeight>
-                </wp14:sizeRelV>
-              </wp:anchor>
-            </w:drawing>
-          </mc:Choice>
-          <mc:Fallback>
-            <w:pict>
-              <v:shape w14:anchorId="0F7222D5" id="Text Box 5" o:spid="_x0000_s1027" type="#_x0000_t202" style="position:absolute;margin-left:32.75pt;margin-top:800.35pt;width:459.8pt;height:21.5pt;z-index:251663360;visibility:visible;mso-wrap-style:square;mso-width-percent:0;mso-height-percent:0;mso-wrap-distance-left:9pt;mso-wrap-distance-top:3.6pt;mso-wrap-distance-right:9pt;mso-wrap-distance-bottom:3.6pt;mso-position-horizontal:absolute;mso-position-horizontal-relative:text;mso-position-vertical:absolute;mso-position-vertical-relative:page;mso-width-percent:0;mso-height-percent:0;mso-width-relative:margin;mso-height-relative:margin;v-text-anchor:top" o:gfxdata="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" filled="f" stroked="f">
-                <v:textbox>
-                  <w:txbxContent>
-                    <w:p>
-                      <w:pPr>
-                        <w:jc w:val="right"/>
-                        <w:rPr>
-                          <w:rFonts w:ascii="Aptos" w:eastAsiaTheme="minorEastAsia" w:hAnsi="Aptos"/>
-                          <w:b/>
-                          <w:bCs/>
-                          <w:color w:val="D9D9D9" w:themeColor="background1" w:themeShade="D9"/>
-                          <w:sz w:val="18"/>
-                          <w:szCs w:val="18"/>
-                          <w:lang w:val="pt-PT"/>
-                        </w:rPr>
-                      </w:pPr>
-                      <w:r>
-                        <w:rPr>
-                          <w:rFonts w:ascii="Aptos" w:eastAsiaTheme="minorEastAsia" w:hAnsi="Aptos"/>
-                          <w:b/>
-                          <w:bCs/>
-                          <w:color w:val="D9D9D9" w:themeColor="background1" w:themeShade="D9"/>
-                          <w:sz w:val="18"/>
-                          <w:szCs w:val="18"/>
-                          <w:lang w:val="pt-PT"/>
-                        </w:rPr>
-                        <w:t xml:space="preserve">António Cruz </w:t>
-                      </w:r>
-                      <w:r>
-                        <w:rPr>
-                          <w:rFonts w:ascii="Aptos" w:eastAsiaTheme="minorEastAsia" w:hAnsi="Aptos"/>
-                          <w:color w:val="D9D9D9" w:themeColor="background1" w:themeShade="D9"/>
-                          <w:sz w:val="18"/>
-                          <w:szCs w:val="18"/>
-                          <w:lang w:val="pt-PT"/>
-                        </w:rPr>
-                        <w:t>(140129)</w:t>
-                      </w:r>
-                      <w:r>
-                        <w:rPr>
-                          <w:rFonts w:ascii="Aptos" w:eastAsiaTheme="minorEastAsia" w:hAnsi="Aptos"/>
-                          <w:b/>
-                          <w:bCs/>
-                          <w:color w:val="D9D9D9" w:themeColor="background1" w:themeShade="D9"/>
-                          <w:sz w:val="18"/>
-                          <w:szCs w:val="18"/>
-                          <w:lang w:val="pt-PT"/>
-                        </w:rPr>
-                        <w:t xml:space="preserve">, Cátia Brás </w:t>
-                      </w:r>
-                      <w:r>
-                        <w:rPr>
-                          <w:rFonts w:ascii="Aptos" w:eastAsiaTheme="minorEastAsia" w:hAnsi="Aptos"/>
-                          <w:color w:val="D9D9D9" w:themeColor="background1" w:themeShade="D9"/>
-                          <w:sz w:val="18"/>
-                          <w:szCs w:val="18"/>
-                          <w:lang w:val="pt-PT"/>
-                        </w:rPr>
-                        <w:t>(120093)</w:t>
-                      </w:r>
-                      <w:r>
-                        <w:rPr>
-                          <w:rFonts w:ascii="Aptos" w:eastAsiaTheme="minorEastAsia" w:hAnsi="Aptos"/>
-                          <w:b/>
-                          <w:bCs/>
-                          <w:color w:val="D9D9D9" w:themeColor="background1" w:themeShade="D9"/>
-                          <w:sz w:val="18"/>
-                          <w:szCs w:val="18"/>
-                          <w:lang w:val="pt-PT"/>
-                        </w:rPr>
-                        <w:t xml:space="preserve">, Ricardo Kayseller </w:t>
-                      </w:r>
-                      <w:r>
-                        <w:rPr>
-                          <w:rFonts w:ascii="Aptos" w:eastAsiaTheme="minorEastAsia" w:hAnsi="Aptos"/>
-                          <w:color w:val="D9D9D9" w:themeColor="background1" w:themeShade="D9"/>
-                          <w:sz w:val="18"/>
-                          <w:szCs w:val="18"/>
-                          <w:lang w:val="pt-PT"/>
-                        </w:rPr>
-                        <w:t>(95813)</w:t>
-                      </w:r>
-                    </w:p>
-                    <w:p>
-                      <w:pPr>
-                        <w:jc w:val="right"/>
-                        <w:rPr>
-                          <w:rFonts w:ascii="Aptos" w:hAnsi="Aptos"/>
-                          <w:color w:val="D9D9D9" w:themeColor="background1" w:themeShade="D9"/>
-                          <w:sz w:val="28"/>
-                          <w:szCs w:val="28"/>
-                          <w:lang w:val="pt-PT"/>
-                        </w:rPr>
-                      </w:pPr>
-                    </w:p>
-                  </w:txbxContent>
-                </v:textbox>
-                <w10:wrap type="square" anchory="page"/>
-              </v:shape>
-            </w:pict>
-          </mc:Fallback>
-        </mc:AlternateContent>
       </w:r>
       <w:r>
         <w:rPr>

</xml_diff>

<commit_message>
Sections numbering updates in Genetic notebook
</commit_message>
<xml_diff>
--- a/documents/images/report_cover.docx
+++ b/documents/images/report_cover.docx
@@ -487,7 +487,31 @@
                                 <w:sz w:val="56"/>
                                 <w:szCs w:val="56"/>
                               </w:rPr>
-                              <w:t>DQN and PPO in LUnarLander v3</w:t>
+                              <w:t>DQN and PPO in LUnar</w:t>
+                            </w:r>
+                            <w:r>
+                              <w:rPr>
+                                <w:rFonts w:ascii="Aptos" w:hAnsi="Aptos"/>
+                                <w:b/>
+                                <w:bCs/>
+                                <w:caps/>
+                                <w:color w:val="FF5D5D"/>
+                                <w:sz w:val="56"/>
+                                <w:szCs w:val="56"/>
+                              </w:rPr>
+                              <w:t xml:space="preserve"> </w:t>
+                            </w:r>
+                            <w:r>
+                              <w:rPr>
+                                <w:rFonts w:ascii="Aptos" w:hAnsi="Aptos"/>
+                                <w:b/>
+                                <w:bCs/>
+                                <w:caps/>
+                                <w:color w:val="FF5D5D"/>
+                                <w:sz w:val="56"/>
+                                <w:szCs w:val="56"/>
+                              </w:rPr>
+                              <w:t>Lander v3</w:t>
                             </w:r>
                           </w:p>
                         </w:txbxContent>
@@ -509,7 +533,11 @@
           </mc:Choice>
           <mc:Fallback>
             <w:pict>
-              <v:shape w14:anchorId="52E60E8D" id="Text Box 3" o:spid="_x0000_s1027" type="#_x0000_t202" style="position:absolute;margin-left:-14.95pt;margin-top:676.25pt;width:498.05pt;height:116.5pt;z-index:-251654144;visibility:visible;mso-wrap-style:square;mso-width-percent:0;mso-height-percent:0;mso-wrap-distance-left:9pt;mso-wrap-distance-top:3.6pt;mso-wrap-distance-right:9pt;mso-wrap-distance-bottom:3.6pt;mso-position-horizontal:absolute;mso-position-horizontal-relative:text;mso-position-vertical:absolute;mso-position-vertical-relative:page;mso-width-percent:0;mso-height-percent:0;mso-width-relative:margin;mso-height-relative:margin;v-text-anchor:top" o:gfxdata="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" filled="f" stroked="f">
+              <v:shapetype w14:anchorId="52E60E8D" id="_x0000_t202" coordsize="21600,21600" o:spt="202" path="m,l,21600r21600,l21600,xe">
+                <v:stroke joinstyle="miter"/>
+                <v:path gradientshapeok="t" o:connecttype="rect"/>
+              </v:shapetype>
+              <v:shape id="Text Box 3" o:spid="_x0000_s1027" type="#_x0000_t202" style="position:absolute;margin-left:-14.95pt;margin-top:676.25pt;width:498.05pt;height:116.5pt;z-index:-251654144;visibility:visible;mso-wrap-style:square;mso-width-percent:0;mso-height-percent:0;mso-wrap-distance-left:9pt;mso-wrap-distance-top:3.6pt;mso-wrap-distance-right:9pt;mso-wrap-distance-bottom:3.6pt;mso-position-horizontal:absolute;mso-position-horizontal-relative:text;mso-position-vertical:absolute;mso-position-vertical-relative:page;mso-width-percent:0;mso-height-percent:0;mso-width-relative:margin;mso-height-relative:margin;v-text-anchor:top" o:gfxdata="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" filled="f" stroked="f">
                 <v:textbox>
                   <w:txbxContent>
                     <w:p>
@@ -618,7 +646,31 @@
                           <w:sz w:val="56"/>
                           <w:szCs w:val="56"/>
                         </w:rPr>
-                        <w:t>DQN and PPO in LUnarLander v3</w:t>
+                        <w:t>DQN and PPO in LUnar</w:t>
+                      </w:r>
+                      <w:r>
+                        <w:rPr>
+                          <w:rFonts w:ascii="Aptos" w:hAnsi="Aptos"/>
+                          <w:b/>
+                          <w:bCs/>
+                          <w:caps/>
+                          <w:color w:val="FF5D5D"/>
+                          <w:sz w:val="56"/>
+                          <w:szCs w:val="56"/>
+                        </w:rPr>
+                        <w:t xml:space="preserve"> </w:t>
+                      </w:r>
+                      <w:r>
+                        <w:rPr>
+                          <w:rFonts w:ascii="Aptos" w:hAnsi="Aptos"/>
+                          <w:b/>
+                          <w:bCs/>
+                          <w:caps/>
+                          <w:color w:val="FF5D5D"/>
+                          <w:sz w:val="56"/>
+                          <w:szCs w:val="56"/>
+                        </w:rPr>
+                        <w:t>Lander v3</w:t>
                       </w:r>
                     </w:p>
                   </w:txbxContent>

</xml_diff>